<commit_message>
Update Statistical PERT Normal Edition - Quick Start Guide for Version 4.docx
</commit_message>
<xml_diff>
--- a/Statistical PERT Normal Edition - Quick Start Guide for Version 4.docx
+++ b/Statistical PERT Normal Edition - Quick Start Guide for Version 4.docx
@@ -112,7 +112,7 @@
           <w:color w:val="808080" w:themeColor="background1" w:themeShade="80"/>
           <w:sz w:val="16"/>
         </w:rPr>
-        <w:t>12</w:t>
+        <w:t>1</w:t>
       </w:r>
       <w:r>
         <w:rPr>
@@ -126,21 +126,21 @@
           <w:color w:val="808080" w:themeColor="background1" w:themeShade="80"/>
           <w:sz w:val="16"/>
         </w:rPr>
-        <w:t>24</w:t>
+        <w:t>2</w:t>
       </w:r>
       <w:r>
         <w:rPr>
           <w:color w:val="808080" w:themeColor="background1" w:themeShade="80"/>
           <w:sz w:val="16"/>
         </w:rPr>
-        <w:t>/201</w:t>
+        <w:t>/20</w:t>
       </w:r>
       <w:r>
         <w:rPr>
           <w:color w:val="808080" w:themeColor="background1" w:themeShade="80"/>
           <w:sz w:val="16"/>
         </w:rPr>
-        <w:t>9</w:t>
+        <w:t>20</w:t>
       </w:r>
     </w:p>
     <w:p>
@@ -669,7 +669,13 @@
         <w:t>Enable Editing</w:t>
       </w:r>
       <w:r>
-        <w:t xml:space="preserve"> button.  (You can run your virus-scanner</w:t>
+        <w:t xml:space="preserve"> button.  (You can run your </w:t>
+      </w:r>
+      <w:r>
+        <w:t xml:space="preserve">computer’s </w:t>
+      </w:r>
+      <w:r>
+        <w:t>virus-scanner</w:t>
       </w:r>
       <w:r>
         <w:t>, firstly, if you wish</w:t>
@@ -1079,7 +1085,7 @@
         <mc:AlternateContent>
           <mc:Choice Requires="wps">
             <w:drawing>
-              <wp:anchor distT="0" distB="0" distL="114300" distR="114300" simplePos="0" relativeHeight="251661312" behindDoc="0" locked="0" layoutInCell="1" allowOverlap="1" wp14:anchorId="29D669D4" wp14:editId="6299EA1F">
+              <wp:anchor distT="0" distB="0" distL="114300" distR="114300" simplePos="0" relativeHeight="251661312" behindDoc="0" locked="0" layoutInCell="1" allowOverlap="1" wp14:anchorId="29D669D4" wp14:editId="539419E0">
                 <wp:simplePos x="0" y="0"/>
                 <wp:positionH relativeFrom="margin">
                   <wp:align>center</wp:align>
@@ -1087,8 +1093,8 @@
                 <wp:positionV relativeFrom="paragraph">
                   <wp:posOffset>92338</wp:posOffset>
                 </wp:positionV>
-                <wp:extent cx="4649638" cy="2587924"/>
-                <wp:effectExtent l="0" t="0" r="17780" b="22225"/>
+                <wp:extent cx="4649638" cy="2846717"/>
+                <wp:effectExtent l="0" t="0" r="17780" b="10795"/>
                 <wp:wrapNone/>
                 <wp:docPr id="40" name="Rectangle 7"/>
                 <wp:cNvGraphicFramePr/>
@@ -1099,7 +1105,7 @@
                       <wps:spPr>
                         <a:xfrm>
                           <a:off x="0" y="0"/>
-                          <a:ext cx="4649638" cy="2587924"/>
+                          <a:ext cx="4649638" cy="2846717"/>
                         </a:xfrm>
                         <a:prstGeom prst="rect">
                           <a:avLst/>
@@ -1272,7 +1278,7 @@
           </mc:Choice>
           <mc:Fallback>
             <w:pict>
-              <v:rect w14:anchorId="29D669D4" id="Rectangle 7" o:spid="_x0000_s1026" style="position:absolute;margin-left:0;margin-top:7.25pt;width:366.1pt;height:203.75pt;z-index:251661312;visibility:visible;mso-wrap-style:square;mso-width-percent:0;mso-height-percent:0;mso-wrap-distance-left:9pt;mso-wrap-distance-top:0;mso-wrap-distance-right:9pt;mso-wrap-distance-bottom:0;mso-position-horizontal:center;mso-position-horizontal-relative:margin;mso-position-vertical:absolute;mso-position-vertical-relative:text;mso-width-percent:0;mso-height-percent:0;mso-width-relative:margin;mso-height-relative:margin;v-text-anchor:middle" o:gfxdata="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" fillcolor="#fef8f5 [181]" strokecolor="#1f4d78 [1604]" strokeweight="1pt">
+              <v:rect w14:anchorId="29D669D4" id="Rectangle 7" o:spid="_x0000_s1026" style="position:absolute;margin-left:0;margin-top:7.25pt;width:366.1pt;height:224.15pt;z-index:251661312;visibility:visible;mso-wrap-style:square;mso-width-percent:0;mso-height-percent:0;mso-wrap-distance-left:9pt;mso-wrap-distance-top:0;mso-wrap-distance-right:9pt;mso-wrap-distance-bottom:0;mso-position-horizontal:center;mso-position-horizontal-relative:margin;mso-position-vertical:absolute;mso-position-vertical-relative:text;mso-width-percent:0;mso-height-percent:0;mso-width-relative:margin;mso-height-relative:margin;v-text-anchor:middle" o:gfxdata="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" fillcolor="#fef8f5 [181]" strokecolor="#1f4d78 [1604]" strokeweight="1pt">
                 <v:fill color2="#f9d8c1 [981]" rotate="t" colors="0 #fef8f5;48497f #f7c4a2;54395f #f7c4a2;1 #fad8c1" focus="100%" type="gradient"/>
                 <v:textbox>
                   <w:txbxContent>
@@ -1403,6 +1409,8 @@
         </w:rPr>
         <w:br w:type="page"/>
       </w:r>
+      <w:bookmarkStart w:id="0" w:name="_GoBack"/>
+      <w:bookmarkEnd w:id="0"/>
     </w:p>
     <w:p>
       <w:pPr>
@@ -1419,7 +1427,6 @@
           <w:i/>
           <w:sz w:val="32"/>
         </w:rPr>
-        <w:lastRenderedPageBreak/>
         <w:t>Using the</w:t>
       </w:r>
       <w:r>
@@ -2661,7 +2668,6 @@
           <w:i/>
           <w:sz w:val="32"/>
         </w:rPr>
-        <w:lastRenderedPageBreak/>
         <w:t>Using the</w:t>
       </w:r>
       <w:r>
@@ -2856,7 +2862,6 @@
           <w:i/>
           <w:sz w:val="32"/>
         </w:rPr>
-        <w:lastRenderedPageBreak/>
         <w:t>Using the</w:t>
       </w:r>
       <w:r>
@@ -3030,7 +3035,6 @@
           <w:i/>
           <w:sz w:val="32"/>
         </w:rPr>
-        <w:lastRenderedPageBreak/>
         <w:t>Using the</w:t>
       </w:r>
       <w:r>
@@ -3627,7 +3631,6 @@
     </w:p>
     <w:p>
       <w:r>
-        <w:lastRenderedPageBreak/>
         <w:t xml:space="preserve">On the bottom half of </w:t>
       </w:r>
       <w:r>
@@ -3729,7 +3732,23 @@
         <w:t>sum</w:t>
       </w:r>
       <w:r>
-        <w:t xml:space="preserve"> between the lowerbound and upperbound limits</w:t>
+        <w:t xml:space="preserve"> between the </w:t>
+      </w:r>
+      <w:proofErr w:type="spellStart"/>
+      <w:r>
+        <w:t>lowerbound</w:t>
+      </w:r>
+      <w:proofErr w:type="spellEnd"/>
+      <w:r>
+        <w:t xml:space="preserve"> and </w:t>
+      </w:r>
+      <w:proofErr w:type="spellStart"/>
+      <w:r>
+        <w:t>upperbound</w:t>
+      </w:r>
+      <w:proofErr w:type="spellEnd"/>
+      <w:r>
+        <w:t xml:space="preserve"> limits</w:t>
       </w:r>
       <w:r>
         <w:t xml:space="preserve">.  </w:t>
@@ -3885,7 +3904,23 @@
         </w:numPr>
       </w:pPr>
       <w:r>
-        <w:t xml:space="preserve">Choose a custom interval by specifying both the lowerbound and upperbound </w:t>
+        <w:t xml:space="preserve">Choose a custom interval by specifying both the </w:t>
+      </w:r>
+      <w:proofErr w:type="spellStart"/>
+      <w:r>
+        <w:t>lowerbound</w:t>
+      </w:r>
+      <w:proofErr w:type="spellEnd"/>
+      <w:r>
+        <w:t xml:space="preserve"> and </w:t>
+      </w:r>
+      <w:proofErr w:type="spellStart"/>
+      <w:r>
+        <w:t>upperbound</w:t>
+      </w:r>
+      <w:proofErr w:type="spellEnd"/>
+      <w:r>
+        <w:t xml:space="preserve"> </w:t>
       </w:r>
       <w:r>
         <w:t>limits</w:t>
@@ -3975,7 +4010,6 @@
           <w:i/>
           <w:sz w:val="32"/>
         </w:rPr>
-        <w:lastRenderedPageBreak/>
         <w:t>Using the</w:t>
       </w:r>
       <w:r>
@@ -4149,42 +4183,77 @@
           <w:iCs/>
           <w:szCs w:val="16"/>
         </w:rPr>
-        <w:t>dropdown (cell H4) will alter the appearance of the tri-colored, bell-shaped curve.  The areas under the bell-curve are determined by the values in cells D13 and D14, which determine the lowerbound and upperbound thresholds, respectively.</w:t>
-      </w:r>
-    </w:p>
-    <w:p>
-      <w:pPr>
+        <w:t xml:space="preserve">dropdown (cell H4) will alter the appearance of the tri-colored, bell-shaped curve.  The areas under the bell-curve are determined by the values in cells D13 and D14, which determine the </w:t>
+      </w:r>
+      <w:proofErr w:type="spellStart"/>
+      <w:r>
         <w:rPr>
           <w:bCs/>
           <w:iCs/>
           <w:szCs w:val="16"/>
         </w:rPr>
-      </w:pPr>
+        <w:t>lowerbound</w:t>
+      </w:r>
+      <w:proofErr w:type="spellEnd"/>
       <w:r>
         <w:rPr>
           <w:bCs/>
           <w:iCs/>
           <w:szCs w:val="16"/>
         </w:rPr>
-        <w:br w:type="page"/>
-      </w:r>
-    </w:p>
-    <w:p>
-      <w:pPr>
-        <w:rPr>
-          <w:b/>
-          <w:i/>
-          <w:color w:val="F1592A"/>
-          <w:sz w:val="32"/>
-        </w:rPr>
-      </w:pPr>
+        <w:t xml:space="preserve"> and </w:t>
+      </w:r>
+      <w:proofErr w:type="spellStart"/>
       <w:r>
         <w:rPr>
           <w:bCs/>
           <w:iCs/>
           <w:szCs w:val="16"/>
         </w:rPr>
-        <w:lastRenderedPageBreak/>
+        <w:t>upperbound</w:t>
+      </w:r>
+      <w:proofErr w:type="spellEnd"/>
+      <w:r>
+        <w:rPr>
+          <w:bCs/>
+          <w:iCs/>
+          <w:szCs w:val="16"/>
+        </w:rPr>
+        <w:t xml:space="preserve"> thresholds, respectively.</w:t>
+      </w:r>
+    </w:p>
+    <w:p>
+      <w:pPr>
+        <w:rPr>
+          <w:bCs/>
+          <w:iCs/>
+          <w:szCs w:val="16"/>
+        </w:rPr>
+      </w:pPr>
+      <w:r>
+        <w:rPr>
+          <w:bCs/>
+          <w:iCs/>
+          <w:szCs w:val="16"/>
+        </w:rPr>
+        <w:br w:type="page"/>
+      </w:r>
+    </w:p>
+    <w:p>
+      <w:pPr>
+        <w:rPr>
+          <w:b/>
+          <w:i/>
+          <w:color w:val="F1592A"/>
+          <w:sz w:val="32"/>
+        </w:rPr>
+      </w:pPr>
+      <w:r>
+        <w:rPr>
+          <w:bCs/>
+          <w:iCs/>
+          <w:szCs w:val="16"/>
+        </w:rPr>
         <w:t xml:space="preserve"> </w:t>
       </w:r>
       <w:r>
@@ -4484,7 +4553,6 @@
           <w:i/>
           <w:sz w:val="32"/>
         </w:rPr>
-        <w:lastRenderedPageBreak/>
         <w:t>Using the</w:t>
       </w:r>
       <w:r>
@@ -4699,7 +4767,6 @@
           <w:i/>
           <w:sz w:val="32"/>
         </w:rPr>
-        <w:lastRenderedPageBreak/>
         <w:t>Using the</w:t>
       </w:r>
       <w:r>
@@ -4859,7 +4926,6 @@
         <w:rPr>
           <w:noProof/>
         </w:rPr>
-        <w:lastRenderedPageBreak/>
         <w:drawing>
           <wp:inline distT="0" distB="0" distL="0" distR="0" wp14:anchorId="273F8BA0" wp14:editId="4122972B">
             <wp:extent cx="9144000" cy="3217545"/>
@@ -5018,7 +5084,6 @@
         <w:rPr>
           <w:noProof/>
         </w:rPr>
-        <w:lastRenderedPageBreak/>
         <w:drawing>
           <wp:inline distT="0" distB="0" distL="0" distR="0" wp14:anchorId="565D8585" wp14:editId="0D7AE1F2">
             <wp:extent cx="9144000" cy="3254375"/>
@@ -5076,12 +5141,7 @@
         <w:t>th</w:t>
       </w:r>
       <w:r>
-        <w:t xml:space="preserve"> sprint, the Product Owner removed items from off the Product Backlog to shorten the delivery date, leaving only 150 story points left to do</w:t>
-      </w:r>
-      <w:bookmarkStart w:id="0" w:name="_GoBack"/>
-      <w:bookmarkEnd w:id="0"/>
-      <w:r>
-        <w:t xml:space="preserve">.  The aggressive finish date (only 15% probable) is 9/21/2020.  The expected finish date (only 50% probable) is 10/5/2020.  The conservative finish date (85% probable) is 11/16/2020. </w:t>
+        <w:t xml:space="preserve"> sprint, the Product Owner removed items from off the Product Backlog to shorten the delivery date, leaving only 150 story points left to do.  The aggressive finish date (only 15% probable) is 9/21/2020.  The expected finish date (only 50% probable) is 10/5/2020.  The conservative finish date (85% probable) is 11/16/2020. </w:t>
       </w:r>
     </w:p>
     <w:p>
@@ -5150,7 +5210,6 @@
           <w:i/>
           <w:sz w:val="32"/>
         </w:rPr>
-        <w:lastRenderedPageBreak/>
         <w:t>Using the</w:t>
       </w:r>
       <w:r>
@@ -5161,6 +5220,7 @@
         </w:rPr>
         <w:t xml:space="preserve"> </w:t>
       </w:r>
+      <w:proofErr w:type="spellStart"/>
       <w:r>
         <w:rPr>
           <w:b/>
@@ -5170,6 +5230,7 @@
         </w:rPr>
         <w:t>VLookups</w:t>
       </w:r>
+      <w:proofErr w:type="spellEnd"/>
       <w:r>
         <w:rPr>
           <w:b/>
@@ -5292,7 +5353,6 @@
           <w:i/>
           <w:sz w:val="32"/>
         </w:rPr>
-        <w:lastRenderedPageBreak/>
         <w:t>Using the</w:t>
       </w:r>
       <w:r>
@@ -5397,7 +5457,6 @@
           <w:i/>
           <w:sz w:val="32"/>
         </w:rPr>
-        <w:lastRenderedPageBreak/>
         <w:t xml:space="preserve">Get More Information on </w:t>
       </w:r>
       <w:r>
@@ -5656,8 +5715,34 @@
     <w:pPr>
       <w:pStyle w:val="Footer"/>
       <w:jc w:val="center"/>
+      <w:rPr>
+        <w:color w:val="808080" w:themeColor="background1" w:themeShade="80"/>
+      </w:rPr>
     </w:pPr>
     <w:r>
+      <w:rPr>
+        <w:color w:val="808080" w:themeColor="background1" w:themeShade="80"/>
+      </w:rPr>
+      <w:t xml:space="preserve">Statistical PERT® Normal Edition </w:t>
+    </w:r>
+    <w:r>
+      <w:rPr>
+        <w:i/>
+        <w:iCs/>
+        <w:color w:val="808080" w:themeColor="background1" w:themeShade="80"/>
+      </w:rPr>
+      <w:t>Quick Start Guide</w:t>
+    </w:r>
+    <w:r>
+      <w:rPr>
+        <w:color w:val="808080" w:themeColor="background1" w:themeShade="80"/>
+      </w:rPr>
+      <w:t xml:space="preserve"> </w:t>
+    </w:r>
+    <w:r>
+      <w:rPr>
+        <w:color w:val="808080" w:themeColor="background1" w:themeShade="80"/>
+      </w:rPr>
       <w:t>© 2020, William W. Davis, MSPM, PMP</w:t>
     </w:r>
   </w:p>
@@ -5678,7 +5763,7 @@
       <w:p>
         <w:pPr>
           <w:pStyle w:val="Footer"/>
-          <w:jc w:val="center"/>
+          <w:jc w:val="right"/>
         </w:pPr>
         <w:r>
           <w:fldChar w:fldCharType="begin"/>
@@ -7489,7 +7574,7 @@
 </file>
 
 <file path=customXml/itemProps1.xml><?xml version="1.0" encoding="utf-8"?>
-<ds:datastoreItem xmlns:ds="http://schemas.openxmlformats.org/officeDocument/2006/customXml" ds:itemID="{82A3D5EA-7700-4358-B6FE-C1A848748E8C}">
+<ds:datastoreItem xmlns:ds="http://schemas.openxmlformats.org/officeDocument/2006/customXml" ds:itemID="{37B89BEB-2782-4EBF-8878-E12924BB842F}">
   <ds:schemaRefs>
     <ds:schemaRef ds:uri="http://schemas.openxmlformats.org/officeDocument/2006/bibliography"/>
   </ds:schemaRefs>

</xml_diff>